<commit_message>
Update Cisc3003 individual report.docx
</commit_message>
<xml_diff>
--- a/Cisc3003 individual report.docx
+++ b/Cisc3003 individual report.docx
@@ -61,21 +61,21 @@
       <w:pPr>
         <w:jc w:val="center"/>
         <w:rPr>
+          <w:rFonts w:ascii="Malgun Gothic" w:eastAsia="Malgun Gothic" w:hAnsi="Malgun Gothic"/>
+          <w:b/>
+          <w:bCs/>
+          <w:sz w:val="48"/>
+          <w:szCs w:val="52"/>
+        </w:rPr>
+      </w:pPr>
+      <w:r>
+        <w:rPr>
           <w:rFonts w:ascii="Malgun Gothic" w:eastAsia="Malgun Gothic" w:hAnsi="Malgun Gothic" w:hint="eastAsia"/>
           <w:b/>
           <w:bCs/>
           <w:sz w:val="48"/>
           <w:szCs w:val="52"/>
         </w:rPr>
-      </w:pPr>
-      <w:r>
-        <w:rPr>
-          <w:rFonts w:ascii="Malgun Gothic" w:eastAsia="Malgun Gothic" w:hAnsi="Malgun Gothic" w:hint="eastAsia"/>
-          <w:b/>
-          <w:bCs/>
-          <w:sz w:val="48"/>
-          <w:szCs w:val="52"/>
-        </w:rPr>
         <w:t>Online Shopping-Cart System</w:t>
       </w:r>
     </w:p>
@@ -241,7 +241,7 @@
       <w:pPr>
         <w:ind w:firstLine="420"/>
         <w:rPr>
-          <w:rFonts w:eastAsiaTheme="minorHAnsi" w:hint="eastAsia"/>
+          <w:rFonts w:eastAsiaTheme="minorHAnsi"/>
           <w:sz w:val="22"/>
           <w:szCs w:val="24"/>
         </w:rPr>
@@ -696,7 +696,7 @@
         <w:ind w:firstLineChars="200" w:firstLine="440"/>
         <w:jc w:val="left"/>
         <w:rPr>
-          <w:rFonts w:ascii="Malgun Gothic" w:hAnsi="Malgun Gothic" w:hint="eastAsia"/>
+          <w:rFonts w:ascii="Malgun Gothic" w:hAnsi="Malgun Gothic"/>
           <w:sz w:val="22"/>
         </w:rPr>
       </w:pPr>
@@ -848,24 +848,65 @@
     </w:p>
     <w:p>
       <w:pPr>
-        <w:widowControl/>
-        <w:jc w:val="left"/>
+        <w:jc w:val="center"/>
         <w:rPr>
           <w:rFonts w:ascii="Malgun Gothic" w:hAnsi="Malgun Gothic"/>
           <w:sz w:val="22"/>
         </w:rPr>
       </w:pPr>
+      <w:proofErr w:type="spellStart"/>
+      <w:r>
+        <w:rPr>
+          <w:rFonts w:ascii="Malgun Gothic" w:hAnsi="Malgun Gothic" w:hint="eastAsia"/>
+          <w:b/>
+          <w:bCs/>
+          <w:sz w:val="22"/>
+        </w:rPr>
+        <w:t>Github</w:t>
+      </w:r>
+      <w:proofErr w:type="spellEnd"/>
+      <w:r>
+        <w:rPr>
+          <w:rFonts w:ascii="Malgun Gothic" w:hAnsi="Malgun Gothic" w:hint="eastAsia"/>
+          <w:b/>
+          <w:bCs/>
+          <w:sz w:val="22"/>
+        </w:rPr>
+        <w:t xml:space="preserve"> link:</w:t>
+      </w:r>
+      <w:r>
+        <w:rPr>
+          <w:rFonts w:ascii="Malgun Gothic" w:hAnsi="Malgun Gothic" w:hint="eastAsia"/>
+          <w:sz w:val="22"/>
+        </w:rPr>
+        <w:t xml:space="preserve"> </w:t>
+      </w:r>
       <w:r>
         <w:rPr>
           <w:rFonts w:ascii="Malgun Gothic" w:hAnsi="Malgun Gothic"/>
           <w:sz w:val="22"/>
-        </w:rPr>
-        <w:br w:type="page"/>
+          <w:highlight w:val="yellow"/>
+        </w:rPr>
+        <w:t>https://github.com/Alexanderchen1001/Semester-Project.git</w:t>
       </w:r>
     </w:p>
     <w:p>
       <w:pPr>
+        <w:widowControl/>
         <w:jc w:val="center"/>
+        <w:rPr>
+          <w:rFonts w:ascii="Malgun Gothic" w:hAnsi="Malgun Gothic"/>
+          <w:sz w:val="22"/>
+        </w:rPr>
+      </w:pPr>
+      <w:r>
+        <w:rPr>
+          <w:rFonts w:ascii="Malgun Gothic" w:hAnsi="Malgun Gothic"/>
+          <w:sz w:val="22"/>
+        </w:rPr>
+        <w:br w:type="page"/>
+      </w:r>
+      <w:r>
         <w:rPr>
           <w:rFonts w:ascii="Segoe UI" w:hAnsi="Segoe UI" w:cs="Segoe UI"/>
           <w:b/>
@@ -873,15 +914,6 @@
           <w:color w:val="212529"/>
           <w:shd w:val="clear" w:color="auto" w:fill="FFFFFF"/>
         </w:rPr>
-      </w:pPr>
-      <w:r>
-        <w:rPr>
-          <w:rFonts w:ascii="Segoe UI" w:hAnsi="Segoe UI" w:cs="Segoe UI"/>
-          <w:b/>
-          <w:bCs/>
-          <w:color w:val="212529"/>
-          <w:shd w:val="clear" w:color="auto" w:fill="FFFFFF"/>
-        </w:rPr>
         <w:lastRenderedPageBreak/>
         <w:t>Project Incomplete</w:t>
       </w:r>
@@ -939,7 +971,7 @@
       <w:pPr>
         <w:jc w:val="center"/>
         <w:rPr>
-          <w:rFonts w:ascii="Segoe UI" w:hAnsi="Segoe UI" w:cs="Segoe UI" w:hint="eastAsia"/>
+          <w:rFonts w:ascii="Segoe UI" w:hAnsi="Segoe UI" w:cs="Segoe UI"/>
           <w:b/>
           <w:bCs/>
           <w:color w:val="212529"/>
@@ -997,7 +1029,7 @@
               <w:widowControl/>
               <w:jc w:val="left"/>
               <w:rPr>
-                <w:rFonts w:ascii="Segoe UI" w:eastAsia="宋体" w:hAnsi="Segoe UI" w:cs="Segoe UI" w:hint="eastAsia"/>
+                <w:rFonts w:ascii="Segoe UI" w:eastAsia="宋体" w:hAnsi="Segoe UI" w:cs="Segoe UI"/>
                 <w:color w:val="212529"/>
                 <w:kern w:val="0"/>
                 <w:sz w:val="20"/>
@@ -1443,7 +1475,7 @@
               <w:widowControl/>
               <w:jc w:val="left"/>
               <w:rPr>
-                <w:rFonts w:ascii="Segoe UI" w:eastAsia="宋体" w:hAnsi="Segoe UI" w:cs="Segoe UI" w:hint="eastAsia"/>
+                <w:rFonts w:ascii="Segoe UI" w:eastAsia="宋体" w:hAnsi="Segoe UI" w:cs="Segoe UI"/>
                 <w:color w:val="212529"/>
                 <w:kern w:val="0"/>
                 <w:sz w:val="20"/>
@@ -1573,7 +1605,7 @@
               <w:widowControl/>
               <w:jc w:val="left"/>
               <w:rPr>
-                <w:rFonts w:ascii="Segoe UI" w:eastAsia="宋体" w:hAnsi="Segoe UI" w:cs="Segoe UI" w:hint="eastAsia"/>
+                <w:rFonts w:ascii="Segoe UI" w:eastAsia="宋体" w:hAnsi="Segoe UI" w:cs="Segoe UI"/>
                 <w:color w:val="212529"/>
                 <w:kern w:val="0"/>
                 <w:sz w:val="20"/>
@@ -1952,7 +1984,7 @@
               <w:widowControl/>
               <w:jc w:val="left"/>
               <w:rPr>
-                <w:rFonts w:ascii="Segoe UI" w:eastAsia="宋体" w:hAnsi="Segoe UI" w:cs="Segoe UI" w:hint="eastAsia"/>
+                <w:rFonts w:ascii="Segoe UI" w:eastAsia="宋体" w:hAnsi="Segoe UI" w:cs="Segoe UI"/>
                 <w:color w:val="212529"/>
                 <w:kern w:val="0"/>
                 <w:sz w:val="20"/>
@@ -2428,7 +2460,7 @@
               <w:widowControl/>
               <w:jc w:val="left"/>
               <w:rPr>
-                <w:rFonts w:ascii="Segoe UI" w:eastAsia="宋体" w:hAnsi="Segoe UI" w:cs="Segoe UI" w:hint="eastAsia"/>
+                <w:rFonts w:ascii="Segoe UI" w:eastAsia="宋体" w:hAnsi="Segoe UI" w:cs="Segoe UI"/>
                 <w:color w:val="212529"/>
                 <w:kern w:val="0"/>
                 <w:sz w:val="20"/>
@@ -2640,7 +2672,7 @@
               <w:widowControl/>
               <w:jc w:val="left"/>
               <w:rPr>
-                <w:rFonts w:ascii="Segoe UI" w:eastAsia="宋体" w:hAnsi="Segoe UI" w:cs="Segoe UI" w:hint="eastAsia"/>
+                <w:rFonts w:ascii="Segoe UI" w:eastAsia="宋体" w:hAnsi="Segoe UI" w:cs="Segoe UI"/>
                 <w:color w:val="212529"/>
                 <w:kern w:val="0"/>
                 <w:sz w:val="20"/>
@@ -2759,7 +2791,7 @@
               <w:widowControl/>
               <w:jc w:val="left"/>
               <w:rPr>
-                <w:rFonts w:ascii="Segoe UI" w:eastAsia="宋体" w:hAnsi="Segoe UI" w:cs="Segoe UI" w:hint="eastAsia"/>
+                <w:rFonts w:ascii="Segoe UI" w:eastAsia="宋体" w:hAnsi="Segoe UI" w:cs="Segoe UI"/>
                 <w:color w:val="212529"/>
                 <w:kern w:val="0"/>
                 <w:sz w:val="20"/>
@@ -2878,7 +2910,7 @@
               <w:widowControl/>
               <w:jc w:val="left"/>
               <w:rPr>
-                <w:rFonts w:ascii="Segoe UI" w:eastAsia="宋体" w:hAnsi="Segoe UI" w:cs="Segoe UI" w:hint="eastAsia"/>
+                <w:rFonts w:ascii="Segoe UI" w:eastAsia="宋体" w:hAnsi="Segoe UI" w:cs="Segoe UI"/>
                 <w:color w:val="212529"/>
                 <w:kern w:val="0"/>
                 <w:sz w:val="20"/>
@@ -2959,7 +2991,7 @@
               <w:widowControl/>
               <w:jc w:val="left"/>
               <w:rPr>
-                <w:rFonts w:ascii="Segoe UI" w:eastAsia="宋体" w:hAnsi="Segoe UI" w:cs="Segoe UI" w:hint="eastAsia"/>
+                <w:rFonts w:ascii="Segoe UI" w:eastAsia="宋体" w:hAnsi="Segoe UI" w:cs="Segoe UI"/>
                 <w:color w:val="212529"/>
                 <w:kern w:val="0"/>
                 <w:sz w:val="20"/>
@@ -2985,7 +3017,7 @@
     <w:p>
       <w:pPr>
         <w:rPr>
-          <w:rFonts w:ascii="Malgun Gothic" w:hAnsi="Malgun Gothic" w:hint="eastAsia"/>
+          <w:rFonts w:ascii="Malgun Gothic" w:hAnsi="Malgun Gothic"/>
           <w:sz w:val="22"/>
         </w:rPr>
       </w:pPr>
@@ -3861,6 +3893,7 @@
   <w:style w:type="character" w:default="1" w:styleId="a0">
     <w:name w:val="Default Paragraph Font"/>
     <w:uiPriority w:val="1"/>
+    <w:semiHidden/>
     <w:unhideWhenUsed/>
   </w:style>
   <w:style w:type="table" w:default="1" w:styleId="a1">

</xml_diff>